<commit_message>
update mySQL_Connection -- add database operation
</commit_message>
<xml_diff>
--- a/mySQL_Connection.docx
+++ b/mySQL_Connection.docx
@@ -3,6 +3,59 @@
 <w:document xmlns:wpc="http://schemas.microsoft.com/office/word/2010/wordprocessingCanvas" xmlns:mc="http://schemas.openxmlformats.org/markup-compatibility/2006" xmlns:o="urn:schemas-microsoft-com:office:office" xmlns:r="http://schemas.openxmlformats.org/officeDocument/2006/relationships" xmlns:m="http://schemas.openxmlformats.org/officeDocument/2006/math" xmlns:v="urn:schemas-microsoft-com:vml" xmlns:wp14="http://schemas.microsoft.com/office/word/2010/wordprocessingDrawing" xmlns:wp="http://schemas.openxmlformats.org/drawingml/2006/wordprocessingDrawing" xmlns:w10="urn:schemas-microsoft-com:office:word" xmlns:w="http://schemas.openxmlformats.org/wordprocessingml/2006/main" xmlns:w14="http://schemas.microsoft.com/office/word/2010/wordml" xmlns:wpg="http://schemas.microsoft.com/office/word/2010/wordprocessingGroup" xmlns:wpi="http://schemas.microsoft.com/office/word/2010/wordprocessingInk" xmlns:wne="http://schemas.microsoft.com/office/word/2006/wordml" xmlns:wps="http://schemas.microsoft.com/office/word/2010/wordprocessingShape" mc:Ignorable="w14 wp14">
   <w:body>
     <w:p>
+      <w:pPr>
+        <w:rPr>
+          <w:rFonts w:hint="eastAsia"/>
+          <w:b/>
+        </w:rPr>
+      </w:pPr>
+      <w:proofErr w:type="spellStart"/>
+      <w:r>
+        <w:rPr>
+          <w:rFonts w:hint="eastAsia"/>
+          <w:b/>
+        </w:rPr>
+        <w:t>t</w:t>
+      </w:r>
+      <w:r>
+        <w:rPr>
+          <w:rFonts w:hint="eastAsia"/>
+          <w:b/>
+        </w:rPr>
+        <w:t>orndb</w:t>
+      </w:r>
+      <w:proofErr w:type="spellEnd"/>
+      <w:r>
+        <w:rPr>
+          <w:rFonts w:hint="eastAsia"/>
+          <w:b/>
+        </w:rPr>
+        <w:t xml:space="preserve"> </w:t>
+      </w:r>
+      <w:r>
+        <w:rPr>
+          <w:rFonts w:hint="eastAsia"/>
+          <w:b/>
+        </w:rPr>
+        <w:t>数据库连接</w:t>
+      </w:r>
+      <w:r>
+        <w:rPr>
+          <w:rFonts w:hint="eastAsia"/>
+          <w:b/>
+        </w:rPr>
+        <w:t>：</w:t>
+      </w:r>
+    </w:p>
+    <w:p>
+      <w:pPr>
+        <w:rPr>
+          <w:rFonts w:hint="eastAsia"/>
+          <w:b/>
+        </w:rPr>
+      </w:pPr>
+    </w:p>
+    <w:p>
       <w:r>
         <w:t xml:space="preserve">1. Install </w:t>
       </w:r>
@@ -16,11 +69,6 @@
       </w:r>
     </w:p>
     <w:p>
-      <w:pPr>
-        <w:rPr>
-          <w:rFonts w:hint="eastAsia"/>
-        </w:rPr>
-      </w:pPr>
       <w:r>
         <w:t xml:space="preserve">2. Install </w:t>
       </w:r>
@@ -39,9 +87,6 @@
     <w:p>
       <w:pPr>
         <w:jc w:val="left"/>
-        <w:rPr>
-          <w:rFonts w:hint="eastAsia"/>
-        </w:rPr>
       </w:pPr>
       <w:proofErr w:type="gramStart"/>
       <w:r>
@@ -96,9 +141,6 @@
     <w:p>
       <w:pPr>
         <w:jc w:val="left"/>
-        <w:rPr>
-          <w:rFonts w:hint="eastAsia"/>
-        </w:rPr>
       </w:pPr>
       <w:r>
         <w:rPr>
@@ -145,11 +187,6 @@
       </w:r>
     </w:p>
     <w:p>
-      <w:pPr>
-        <w:rPr>
-          <w:rFonts w:hint="eastAsia"/>
-        </w:rPr>
-      </w:pPr>
       <w:r>
         <w:rPr>
           <w:rFonts w:hint="eastAsia"/>
@@ -164,11 +201,6 @@
       </w:r>
     </w:p>
     <w:p>
-      <w:pPr>
-        <w:rPr>
-          <w:rFonts w:hint="eastAsia"/>
-        </w:rPr>
-      </w:pPr>
       <w:proofErr w:type="spellStart"/>
       <w:proofErr w:type="gramStart"/>
       <w:r>
@@ -201,11 +233,6 @@
       </w:r>
     </w:p>
     <w:p>
-      <w:pPr>
-        <w:rPr>
-          <w:rFonts w:hint="eastAsia"/>
-        </w:rPr>
-      </w:pPr>
       <w:proofErr w:type="spellStart"/>
       <w:proofErr w:type="gramStart"/>
       <w:r>
@@ -220,13 +247,7 @@
         <w:rPr>
           <w:rFonts w:hint="eastAsia"/>
         </w:rPr>
-        <w:t>&gt;</w:t>
-      </w:r>
-      <w:r>
-        <w:rPr>
-          <w:rFonts w:hint="eastAsia"/>
-        </w:rPr>
-        <w:t xml:space="preserve"> </w:t>
+        <w:t xml:space="preserve">&gt; </w:t>
       </w:r>
       <w:r>
         <w:rPr>
@@ -244,11 +265,6 @@
       <w:proofErr w:type="spellEnd"/>
     </w:p>
     <w:p>
-      <w:pPr>
-        <w:rPr>
-          <w:rFonts w:hint="eastAsia"/>
-        </w:rPr>
-      </w:pPr>
       <w:proofErr w:type="spellStart"/>
       <w:proofErr w:type="gramStart"/>
       <w:r>
@@ -267,11 +283,6 @@
       </w:r>
     </w:p>
     <w:p>
-      <w:pPr>
-        <w:rPr>
-          <w:rFonts w:hint="eastAsia"/>
-        </w:rPr>
-      </w:pPr>
       <w:r>
         <w:rPr>
           <w:noProof/>
@@ -314,11 +325,6 @@
       </w:r>
     </w:p>
     <w:p>
-      <w:pPr>
-        <w:rPr>
-          <w:rFonts w:hint="eastAsia"/>
-        </w:rPr>
-      </w:pPr>
       <w:proofErr w:type="spellStart"/>
       <w:r>
         <w:t>M</w:t>
@@ -352,11 +358,6 @@
       </w:r>
     </w:p>
     <w:p>
-      <w:pPr>
-        <w:rPr>
-          <w:rFonts w:hint="eastAsia"/>
-        </w:rPr>
-      </w:pPr>
       <w:r>
         <w:rPr>
           <w:noProof/>
@@ -400,11 +401,6 @@
       </w:r>
     </w:p>
     <w:p>
-      <w:pPr>
-        <w:rPr>
-          <w:rFonts w:hint="eastAsia"/>
-        </w:rPr>
-      </w:pPr>
       <w:proofErr w:type="spellStart"/>
       <w:r>
         <w:t>M</w:t>
@@ -420,13 +416,7 @@
         <w:rPr>
           <w:rFonts w:hint="eastAsia"/>
         </w:rPr>
-        <w:t>&gt;</w:t>
-      </w:r>
-      <w:r>
-        <w:rPr>
-          <w:rFonts w:hint="eastAsia"/>
-        </w:rPr>
-        <w:t xml:space="preserve"> insert mytable1 </w:t>
+        <w:t xml:space="preserve">&gt; insert mytable1 </w:t>
       </w:r>
       <w:proofErr w:type="gramStart"/>
       <w:r>
@@ -476,11 +466,6 @@
       </w:r>
     </w:p>
     <w:p>
-      <w:pPr>
-        <w:rPr>
-          <w:rFonts w:hint="eastAsia"/>
-        </w:rPr>
-      </w:pPr>
       <w:r>
         <w:rPr>
           <w:noProof/>
@@ -522,19 +507,8 @@
         </w:drawing>
       </w:r>
     </w:p>
-    <w:p>
-      <w:pPr>
-        <w:rPr>
-          <w:rFonts w:hint="eastAsia"/>
-        </w:rPr>
-      </w:pPr>
-    </w:p>
-    <w:p>
-      <w:pPr>
-        <w:rPr>
-          <w:rFonts w:hint="eastAsia"/>
-        </w:rPr>
-      </w:pPr>
+    <w:p/>
+    <w:p>
       <w:r>
         <w:rPr>
           <w:rFonts w:hint="eastAsia"/>
@@ -563,11 +537,6 @@
       </w:r>
     </w:p>
     <w:p>
-      <w:pPr>
-        <w:rPr>
-          <w:rFonts w:hint="eastAsia"/>
-        </w:rPr>
-      </w:pPr>
       <w:r>
         <w:t xml:space="preserve">&gt;&gt;&gt; import </w:t>
       </w:r>
@@ -578,11 +547,6 @@
       <w:proofErr w:type="spellEnd"/>
     </w:p>
     <w:p>
-      <w:pPr>
-        <w:rPr>
-          <w:rFonts w:hint="eastAsia"/>
-        </w:rPr>
-      </w:pPr>
       <w:r>
         <w:rPr>
           <w:rFonts w:hint="eastAsia"/>
@@ -639,11 +603,6 @@
       </w:r>
     </w:p>
     <w:p>
-      <w:pPr>
-        <w:rPr>
-          <w:rFonts w:hint="eastAsia"/>
-        </w:rPr>
-      </w:pPr>
       <w:r>
         <w:rPr>
           <w:rFonts w:hint="eastAsia"/>
@@ -689,11 +648,6 @@
       </w:r>
     </w:p>
     <w:p>
-      <w:pPr>
-        <w:rPr>
-          <w:rFonts w:hint="eastAsia"/>
-        </w:rPr>
-      </w:pPr>
       <w:r>
         <w:t xml:space="preserve">## </w:t>
       </w:r>
@@ -752,8 +706,1540 @@
       <w:r>
         <w:t>'}</w:t>
       </w:r>
+    </w:p>
+    <w:p>
+      <w:pPr>
+        <w:rPr>
+          <w:rFonts w:hint="eastAsia"/>
+        </w:rPr>
+      </w:pPr>
+    </w:p>
+    <w:p>
+      <w:pPr>
+        <w:rPr>
+          <w:rFonts w:hint="eastAsia"/>
+          <w:b/>
+        </w:rPr>
+      </w:pPr>
+      <w:r>
+        <w:rPr>
+          <w:rFonts w:hint="eastAsia"/>
+          <w:b/>
+        </w:rPr>
+        <w:t xml:space="preserve">tornado </w:t>
+      </w:r>
+      <w:r>
+        <w:rPr>
+          <w:rFonts w:hint="eastAsia"/>
+          <w:b/>
+        </w:rPr>
+        <w:t>支持的数据库操作：</w:t>
+      </w:r>
+    </w:p>
+    <w:p>
+      <w:pPr>
+        <w:rPr>
+          <w:rFonts w:hint="eastAsia"/>
+        </w:rPr>
+      </w:pPr>
+    </w:p>
+    <w:p>
+      <w:pPr>
+        <w:rPr>
+          <w:rFonts w:hint="eastAsia"/>
+        </w:rPr>
+      </w:pPr>
+      <w:r>
+        <w:rPr>
+          <w:rFonts w:hint="eastAsia"/>
+        </w:rPr>
+        <w:t>1). query</w:t>
+      </w:r>
+    </w:p>
+    <w:p>
+      <w:pPr>
+        <w:widowControl/>
+        <w:shd w:val="clear" w:color="auto" w:fill="2B2B2B"/>
+        <w:tabs>
+          <w:tab w:val="left" w:pos="916"/>
+          <w:tab w:val="left" w:pos="1832"/>
+          <w:tab w:val="left" w:pos="2748"/>
+          <w:tab w:val="left" w:pos="3664"/>
+          <w:tab w:val="left" w:pos="4580"/>
+          <w:tab w:val="left" w:pos="5496"/>
+          <w:tab w:val="left" w:pos="6412"/>
+          <w:tab w:val="left" w:pos="7328"/>
+          <w:tab w:val="left" w:pos="8244"/>
+          <w:tab w:val="left" w:pos="9160"/>
+          <w:tab w:val="left" w:pos="10076"/>
+          <w:tab w:val="left" w:pos="10992"/>
+          <w:tab w:val="left" w:pos="11908"/>
+          <w:tab w:val="left" w:pos="12824"/>
+          <w:tab w:val="left" w:pos="13740"/>
+          <w:tab w:val="left" w:pos="14656"/>
+        </w:tabs>
+        <w:jc w:val="left"/>
+        <w:rPr>
+          <w:rFonts w:ascii="Courier New" w:eastAsia="宋体" w:hAnsi="Courier New" w:cs="Courier New" w:hint="eastAsia"/>
+          <w:i/>
+          <w:iCs/>
+          <w:color w:val="629755"/>
+          <w:kern w:val="0"/>
+          <w:sz w:val="24"/>
+          <w:szCs w:val="24"/>
+        </w:rPr>
+      </w:pPr>
+      <w:proofErr w:type="spellStart"/>
+      <w:r>
+        <w:rPr>
+          <w:rFonts w:ascii="Courier New" w:eastAsia="宋体" w:hAnsi="Courier New" w:cs="Courier New"/>
+          <w:b/>
+          <w:bCs/>
+          <w:color w:val="CC7832"/>
+          <w:kern w:val="0"/>
+          <w:sz w:val="24"/>
+          <w:szCs w:val="24"/>
+        </w:rPr>
+        <w:t>def</w:t>
+      </w:r>
+      <w:proofErr w:type="spellEnd"/>
+      <w:r>
+        <w:rPr>
+          <w:rFonts w:ascii="Courier New" w:eastAsia="宋体" w:hAnsi="Courier New" w:cs="Courier New"/>
+          <w:b/>
+          <w:bCs/>
+          <w:color w:val="CC7832"/>
+          <w:kern w:val="0"/>
+          <w:sz w:val="24"/>
+          <w:szCs w:val="24"/>
+        </w:rPr>
+        <w:t xml:space="preserve"> </w:t>
+      </w:r>
+      <w:proofErr w:type="gramStart"/>
+      <w:r>
+        <w:rPr>
+          <w:rFonts w:ascii="Courier New" w:eastAsia="宋体" w:hAnsi="Courier New" w:cs="Courier New"/>
+          <w:b/>
+          <w:bCs/>
+          <w:color w:val="A9B7C6"/>
+          <w:kern w:val="0"/>
+          <w:sz w:val="24"/>
+          <w:szCs w:val="24"/>
+        </w:rPr>
+        <w:t>query</w:t>
+      </w:r>
+      <w:r>
+        <w:rPr>
+          <w:rFonts w:ascii="Courier New" w:eastAsia="宋体" w:hAnsi="Courier New" w:cs="Courier New"/>
+          <w:color w:val="A9B7C6"/>
+          <w:kern w:val="0"/>
+          <w:sz w:val="24"/>
+          <w:szCs w:val="24"/>
+        </w:rPr>
+        <w:t>(</w:t>
+      </w:r>
+      <w:proofErr w:type="gramEnd"/>
+      <w:r>
+        <w:rPr>
+          <w:rFonts w:ascii="Courier New" w:eastAsia="宋体" w:hAnsi="Courier New" w:cs="Courier New"/>
+          <w:color w:val="94558D"/>
+          <w:kern w:val="0"/>
+          <w:sz w:val="24"/>
+          <w:szCs w:val="24"/>
+        </w:rPr>
+        <w:t>self</w:t>
+      </w:r>
+      <w:r>
+        <w:rPr>
+          <w:rFonts w:ascii="Courier New" w:eastAsia="宋体" w:hAnsi="Courier New" w:cs="Courier New"/>
+          <w:color w:val="CC7832"/>
+          <w:kern w:val="0"/>
+          <w:sz w:val="24"/>
+          <w:szCs w:val="24"/>
+        </w:rPr>
+        <w:t xml:space="preserve">, </w:t>
+      </w:r>
+      <w:r>
+        <w:rPr>
+          <w:rFonts w:ascii="Courier New" w:eastAsia="宋体" w:hAnsi="Courier New" w:cs="Courier New"/>
+          <w:color w:val="A9B7C6"/>
+          <w:kern w:val="0"/>
+          <w:sz w:val="24"/>
+          <w:szCs w:val="24"/>
+        </w:rPr>
+        <w:t>query</w:t>
+      </w:r>
+      <w:r>
+        <w:rPr>
+          <w:rFonts w:ascii="Courier New" w:eastAsia="宋体" w:hAnsi="Courier New" w:cs="Courier New"/>
+          <w:color w:val="CC7832"/>
+          <w:kern w:val="0"/>
+          <w:sz w:val="24"/>
+          <w:szCs w:val="24"/>
+        </w:rPr>
+        <w:t xml:space="preserve">, </w:t>
+      </w:r>
+      <w:r>
+        <w:rPr>
+          <w:rFonts w:ascii="Courier New" w:eastAsia="宋体" w:hAnsi="Courier New" w:cs="Courier New"/>
+          <w:color w:val="A9B7C6"/>
+          <w:kern w:val="0"/>
+          <w:sz w:val="24"/>
+          <w:szCs w:val="24"/>
+        </w:rPr>
+        <w:t>*parameters</w:t>
+      </w:r>
+      <w:r>
+        <w:rPr>
+          <w:rFonts w:ascii="Courier New" w:eastAsia="宋体" w:hAnsi="Courier New" w:cs="Courier New"/>
+          <w:color w:val="CC7832"/>
+          <w:kern w:val="0"/>
+          <w:sz w:val="24"/>
+          <w:szCs w:val="24"/>
+        </w:rPr>
+        <w:t xml:space="preserve">, </w:t>
+      </w:r>
+      <w:r>
+        <w:rPr>
+          <w:rFonts w:ascii="Courier New" w:eastAsia="宋体" w:hAnsi="Courier New" w:cs="Courier New"/>
+          <w:color w:val="A9B7C6"/>
+          <w:kern w:val="0"/>
+          <w:sz w:val="24"/>
+          <w:szCs w:val="24"/>
+        </w:rPr>
+        <w:t>**</w:t>
+      </w:r>
+      <w:proofErr w:type="spellStart"/>
+      <w:r>
+        <w:rPr>
+          <w:rFonts w:ascii="Courier New" w:eastAsia="宋体" w:hAnsi="Courier New" w:cs="Courier New"/>
+          <w:color w:val="A9B7C6"/>
+          <w:kern w:val="0"/>
+          <w:sz w:val="24"/>
+          <w:szCs w:val="24"/>
+        </w:rPr>
+        <w:t>kwparameters</w:t>
+      </w:r>
+      <w:proofErr w:type="spellEnd"/>
+      <w:r>
+        <w:rPr>
+          <w:rFonts w:ascii="Courier New" w:eastAsia="宋体" w:hAnsi="Courier New" w:cs="Courier New"/>
+          <w:color w:val="A9B7C6"/>
+          <w:kern w:val="0"/>
+          <w:sz w:val="24"/>
+          <w:szCs w:val="24"/>
+        </w:rPr>
+        <w:t>):</w:t>
+      </w:r>
+      <w:r>
+        <w:rPr>
+          <w:rFonts w:ascii="Courier New" w:eastAsia="宋体" w:hAnsi="Courier New" w:cs="Courier New"/>
+          <w:color w:val="A9B7C6"/>
+          <w:kern w:val="0"/>
+          <w:sz w:val="24"/>
+          <w:szCs w:val="24"/>
+        </w:rPr>
+        <w:br/>
+        <w:t xml:space="preserve">    </w:t>
+      </w:r>
+      <w:r>
+        <w:rPr>
+          <w:rFonts w:ascii="Courier New" w:eastAsia="宋体" w:hAnsi="Courier New" w:cs="Courier New"/>
+          <w:i/>
+          <w:iCs/>
+          <w:color w:val="629755"/>
+          <w:kern w:val="0"/>
+          <w:sz w:val="24"/>
+          <w:szCs w:val="24"/>
+        </w:rPr>
+        <w:t>"""</w:t>
+      </w:r>
+    </w:p>
+    <w:p>
+      <w:pPr>
+        <w:widowControl/>
+        <w:shd w:val="clear" w:color="auto" w:fill="2B2B2B"/>
+        <w:tabs>
+          <w:tab w:val="left" w:pos="916"/>
+          <w:tab w:val="left" w:pos="1832"/>
+          <w:tab w:val="left" w:pos="2748"/>
+          <w:tab w:val="left" w:pos="3664"/>
+          <w:tab w:val="left" w:pos="4580"/>
+          <w:tab w:val="left" w:pos="5496"/>
+          <w:tab w:val="left" w:pos="6412"/>
+          <w:tab w:val="left" w:pos="7328"/>
+          <w:tab w:val="left" w:pos="8244"/>
+          <w:tab w:val="left" w:pos="9160"/>
+          <w:tab w:val="left" w:pos="10076"/>
+          <w:tab w:val="left" w:pos="10992"/>
+          <w:tab w:val="left" w:pos="11908"/>
+          <w:tab w:val="left" w:pos="12824"/>
+          <w:tab w:val="left" w:pos="13740"/>
+          <w:tab w:val="left" w:pos="14656"/>
+        </w:tabs>
+        <w:jc w:val="left"/>
+        <w:rPr>
+          <w:rFonts w:ascii="Courier New" w:eastAsia="宋体" w:hAnsi="Courier New" w:cs="Courier New" w:hint="eastAsia"/>
+          <w:i/>
+          <w:iCs/>
+          <w:color w:val="629755"/>
+          <w:kern w:val="0"/>
+          <w:sz w:val="24"/>
+          <w:szCs w:val="24"/>
+        </w:rPr>
+      </w:pPr>
+      <w:r>
+        <w:rPr>
+          <w:rFonts w:ascii="Courier New" w:eastAsia="宋体" w:hAnsi="Courier New" w:cs="Courier New" w:hint="eastAsia"/>
+          <w:i/>
+          <w:iCs/>
+          <w:color w:val="629755"/>
+          <w:kern w:val="0"/>
+          <w:sz w:val="24"/>
+          <w:szCs w:val="24"/>
+        </w:rPr>
+        <w:tab/>
+      </w:r>
+      <w:proofErr w:type="gramStart"/>
+      <w:r>
+        <w:rPr>
+          <w:rFonts w:ascii="Courier New" w:eastAsia="宋体" w:hAnsi="Courier New" w:cs="Courier New"/>
+          <w:i/>
+          <w:iCs/>
+          <w:color w:val="629755"/>
+          <w:kern w:val="0"/>
+          <w:sz w:val="24"/>
+          <w:szCs w:val="24"/>
+        </w:rPr>
+        <w:t>Returns a row list for the given query and parameters.</w:t>
+      </w:r>
+      <w:proofErr w:type="gramEnd"/>
+    </w:p>
+    <w:p>
+      <w:pPr>
+        <w:widowControl/>
+        <w:shd w:val="clear" w:color="auto" w:fill="2B2B2B"/>
+        <w:tabs>
+          <w:tab w:val="left" w:pos="435"/>
+          <w:tab w:val="left" w:pos="1832"/>
+          <w:tab w:val="left" w:pos="2748"/>
+          <w:tab w:val="left" w:pos="3664"/>
+          <w:tab w:val="left" w:pos="4580"/>
+          <w:tab w:val="left" w:pos="5496"/>
+          <w:tab w:val="left" w:pos="6412"/>
+          <w:tab w:val="left" w:pos="7328"/>
+          <w:tab w:val="left" w:pos="8244"/>
+          <w:tab w:val="left" w:pos="9160"/>
+          <w:tab w:val="left" w:pos="10076"/>
+          <w:tab w:val="left" w:pos="10992"/>
+          <w:tab w:val="left" w:pos="11908"/>
+          <w:tab w:val="left" w:pos="12824"/>
+          <w:tab w:val="left" w:pos="13740"/>
+          <w:tab w:val="left" w:pos="14656"/>
+        </w:tabs>
+        <w:jc w:val="left"/>
+        <w:rPr>
+          <w:rFonts w:ascii="Courier New" w:eastAsia="宋体" w:hAnsi="Courier New" w:cs="Courier New"/>
+          <w:color w:val="A9B7C6"/>
+          <w:kern w:val="0"/>
+          <w:sz w:val="24"/>
+          <w:szCs w:val="24"/>
+        </w:rPr>
+      </w:pPr>
+      <w:r>
+        <w:rPr>
+          <w:rFonts w:ascii="Courier New" w:eastAsia="宋体" w:hAnsi="Courier New" w:cs="Courier New" w:hint="eastAsia"/>
+          <w:i/>
+          <w:iCs/>
+          <w:color w:val="629755"/>
+          <w:kern w:val="0"/>
+          <w:sz w:val="24"/>
+          <w:szCs w:val="24"/>
+        </w:rPr>
+        <w:tab/>
+      </w:r>
+      <w:r>
+        <w:rPr>
+          <w:rFonts w:ascii="Courier New" w:eastAsia="宋体" w:hAnsi="Courier New" w:cs="Courier New"/>
+          <w:i/>
+          <w:iCs/>
+          <w:color w:val="629755"/>
+          <w:kern w:val="0"/>
+          <w:sz w:val="24"/>
+          <w:szCs w:val="24"/>
+        </w:rPr>
+        <w:t>"""</w:t>
+      </w:r>
+    </w:p>
+    <w:p>
+      <w:pPr>
+        <w:rPr>
+          <w:rFonts w:hint="eastAsia"/>
+        </w:rPr>
+      </w:pPr>
+    </w:p>
+    <w:p>
+      <w:r>
+        <w:t xml:space="preserve">&gt;&gt;&gt; a = </w:t>
+      </w:r>
+      <w:proofErr w:type="spellStart"/>
+      <w:proofErr w:type="gramStart"/>
+      <w:r>
+        <w:t>db.query</w:t>
+      </w:r>
+      <w:proofErr w:type="spellEnd"/>
+      <w:r>
+        <w:t>(</w:t>
+      </w:r>
+      <w:proofErr w:type="gramEnd"/>
+      <w:r>
+        <w:t>"select * from mytable1")</w:t>
+      </w:r>
+    </w:p>
+    <w:p>
+      <w:r>
+        <w:t xml:space="preserve">&gt;&gt;&gt; </w:t>
+      </w:r>
+      <w:proofErr w:type="gramStart"/>
+      <w:r>
+        <w:t>a</w:t>
+      </w:r>
+      <w:proofErr w:type="gramEnd"/>
+    </w:p>
+    <w:p>
+      <w:pPr>
+        <w:rPr>
+          <w:rFonts w:hint="eastAsia"/>
+        </w:rPr>
+      </w:pPr>
+      <w:r>
+        <w:t xml:space="preserve">[{'ID': u'00001', 'Name': </w:t>
+      </w:r>
+      <w:proofErr w:type="spellStart"/>
+      <w:r>
+        <w:t>u'ZhangSan</w:t>
+      </w:r>
+      <w:proofErr w:type="spellEnd"/>
+      <w:r>
+        <w:t xml:space="preserve">'}, {'ID': u'00002', 'Name': </w:t>
+      </w:r>
+      <w:proofErr w:type="spellStart"/>
+      <w:r>
+        <w:t>u'LiSi</w:t>
+      </w:r>
+      <w:proofErr w:type="spellEnd"/>
+      <w:r>
+        <w:t>'}]</w:t>
+      </w:r>
+    </w:p>
+    <w:p>
+      <w:pPr>
+        <w:rPr>
+          <w:rFonts w:hint="eastAsia"/>
+        </w:rPr>
+      </w:pPr>
+    </w:p>
+    <w:p>
+      <w:pPr>
+        <w:rPr>
+          <w:rFonts w:hint="eastAsia"/>
+        </w:rPr>
+      </w:pPr>
+      <w:r>
+        <w:rPr>
+          <w:rFonts w:hint="eastAsia"/>
+        </w:rPr>
+        <w:t xml:space="preserve">2). </w:t>
+      </w:r>
+      <w:r>
+        <w:t>G</w:t>
+      </w:r>
+      <w:r>
+        <w:rPr>
+          <w:rFonts w:hint="eastAsia"/>
+        </w:rPr>
+        <w:t>et</w:t>
+      </w:r>
+    </w:p>
+    <w:p>
+      <w:pPr>
+        <w:pStyle w:val="HTMLPreformatted"/>
+        <w:shd w:val="clear" w:color="auto" w:fill="2B2B2B"/>
+        <w:rPr>
+          <w:rFonts w:ascii="Courier New" w:hAnsi="Courier New" w:cs="Courier New" w:hint="eastAsia"/>
+          <w:i/>
+          <w:iCs/>
+          <w:color w:val="629755"/>
+        </w:rPr>
+      </w:pPr>
+      <w:proofErr w:type="spellStart"/>
+      <w:r>
+        <w:rPr>
+          <w:rFonts w:ascii="Courier New" w:hAnsi="Courier New" w:cs="Courier New"/>
+          <w:b/>
+          <w:bCs/>
+          <w:color w:val="CC7832"/>
+        </w:rPr>
+        <w:t>def</w:t>
+      </w:r>
+      <w:proofErr w:type="spellEnd"/>
+      <w:r>
+        <w:rPr>
+          <w:rFonts w:ascii="Courier New" w:hAnsi="Courier New" w:cs="Courier New"/>
+          <w:b/>
+          <w:bCs/>
+          <w:color w:val="CC7832"/>
+        </w:rPr>
+        <w:t xml:space="preserve"> </w:t>
+      </w:r>
+      <w:proofErr w:type="gramStart"/>
+      <w:r>
+        <w:rPr>
+          <w:rFonts w:ascii="Courier New" w:hAnsi="Courier New" w:cs="Courier New"/>
+          <w:b/>
+          <w:bCs/>
+          <w:color w:val="A9B7C6"/>
+        </w:rPr>
+        <w:t>get</w:t>
+      </w:r>
+      <w:r>
+        <w:rPr>
+          <w:rFonts w:ascii="Courier New" w:hAnsi="Courier New" w:cs="Courier New"/>
+          <w:color w:val="A9B7C6"/>
+        </w:rPr>
+        <w:t>(</w:t>
+      </w:r>
+      <w:proofErr w:type="gramEnd"/>
+      <w:r>
+        <w:rPr>
+          <w:rFonts w:ascii="Courier New" w:hAnsi="Courier New" w:cs="Courier New"/>
+          <w:color w:val="94558D"/>
+        </w:rPr>
+        <w:t>self</w:t>
+      </w:r>
+      <w:r>
+        <w:rPr>
+          <w:rFonts w:ascii="Courier New" w:hAnsi="Courier New" w:cs="Courier New"/>
+          <w:color w:val="CC7832"/>
+        </w:rPr>
+        <w:t xml:space="preserve">, </w:t>
+      </w:r>
+      <w:r>
+        <w:rPr>
+          <w:rFonts w:ascii="Courier New" w:hAnsi="Courier New" w:cs="Courier New"/>
+          <w:color w:val="A9B7C6"/>
+        </w:rPr>
+        <w:t>query</w:t>
+      </w:r>
+      <w:r>
+        <w:rPr>
+          <w:rFonts w:ascii="Courier New" w:hAnsi="Courier New" w:cs="Courier New"/>
+          <w:color w:val="CC7832"/>
+        </w:rPr>
+        <w:t xml:space="preserve">, </w:t>
+      </w:r>
+      <w:r>
+        <w:rPr>
+          <w:rFonts w:ascii="Courier New" w:hAnsi="Courier New" w:cs="Courier New"/>
+          <w:color w:val="A9B7C6"/>
+        </w:rPr>
+        <w:t>*parameters</w:t>
+      </w:r>
+      <w:r>
+        <w:rPr>
+          <w:rFonts w:ascii="Courier New" w:hAnsi="Courier New" w:cs="Courier New"/>
+          <w:color w:val="CC7832"/>
+        </w:rPr>
+        <w:t xml:space="preserve">, </w:t>
+      </w:r>
+      <w:r>
+        <w:rPr>
+          <w:rFonts w:ascii="Courier New" w:hAnsi="Courier New" w:cs="Courier New"/>
+          <w:color w:val="A9B7C6"/>
+        </w:rPr>
+        <w:t>**</w:t>
+      </w:r>
+      <w:proofErr w:type="spellStart"/>
+      <w:r>
+        <w:rPr>
+          <w:rFonts w:ascii="Courier New" w:hAnsi="Courier New" w:cs="Courier New"/>
+          <w:color w:val="A9B7C6"/>
+        </w:rPr>
+        <w:t>kwparameters</w:t>
+      </w:r>
+      <w:proofErr w:type="spellEnd"/>
+      <w:r>
+        <w:rPr>
+          <w:rFonts w:ascii="Courier New" w:hAnsi="Courier New" w:cs="Courier New"/>
+          <w:color w:val="A9B7C6"/>
+        </w:rPr>
+        <w:t>):</w:t>
+      </w:r>
+      <w:r>
+        <w:rPr>
+          <w:rFonts w:ascii="Courier New" w:hAnsi="Courier New" w:cs="Courier New"/>
+          <w:color w:val="A9B7C6"/>
+        </w:rPr>
+        <w:br/>
+        <w:t xml:space="preserve">    </w:t>
+      </w:r>
+      <w:r>
+        <w:rPr>
+          <w:rFonts w:ascii="Courier New" w:hAnsi="Courier New" w:cs="Courier New"/>
+          <w:i/>
+          <w:iCs/>
+          <w:color w:val="629755"/>
+        </w:rPr>
+        <w:t>"""</w:t>
+      </w:r>
+    </w:p>
+    <w:p>
+      <w:pPr>
+        <w:pStyle w:val="HTMLPreformatted"/>
+        <w:shd w:val="clear" w:color="auto" w:fill="2B2B2B"/>
+        <w:tabs>
+          <w:tab w:val="clear" w:pos="916"/>
+          <w:tab w:val="left" w:pos="555"/>
+        </w:tabs>
+        <w:rPr>
+          <w:rFonts w:ascii="Courier New" w:hAnsi="Courier New" w:cs="Courier New"/>
+          <w:color w:val="A9B7C6"/>
+        </w:rPr>
+      </w:pPr>
+      <w:r>
+        <w:rPr>
+          <w:rFonts w:ascii="Courier New" w:hAnsi="Courier New" w:cs="Courier New" w:hint="eastAsia"/>
+          <w:i/>
+          <w:iCs/>
+          <w:color w:val="629755"/>
+        </w:rPr>
+        <w:tab/>
+      </w:r>
+      <w:r>
+        <w:rPr>
+          <w:rFonts w:ascii="Courier New" w:hAnsi="Courier New" w:cs="Courier New"/>
+          <w:i/>
+          <w:iCs/>
+          <w:color w:val="629755"/>
+        </w:rPr>
+        <w:t>Returns the (singular) r</w:t>
+      </w:r>
+      <w:r>
+        <w:rPr>
+          <w:rFonts w:ascii="Courier New" w:hAnsi="Courier New" w:cs="Courier New"/>
+          <w:i/>
+          <w:iCs/>
+          <w:color w:val="629755"/>
+        </w:rPr>
+        <w:t>ow returned by the given query.</w:t>
+      </w:r>
+      <w:r>
+        <w:rPr>
+          <w:rFonts w:ascii="Courier New" w:hAnsi="Courier New" w:cs="Courier New"/>
+          <w:i/>
+          <w:iCs/>
+          <w:color w:val="629755"/>
+        </w:rPr>
+        <w:br/>
+        <w:t xml:space="preserve">    If the query has no results, returns </w:t>
+      </w:r>
+      <w:proofErr w:type="gramStart"/>
+      <w:r>
+        <w:rPr>
+          <w:rFonts w:ascii="Courier New" w:hAnsi="Courier New" w:cs="Courier New"/>
+          <w:i/>
+          <w:iCs/>
+          <w:color w:val="629755"/>
+        </w:rPr>
+        <w:t>None</w:t>
+      </w:r>
+      <w:proofErr w:type="gramEnd"/>
+      <w:r>
+        <w:rPr>
+          <w:rFonts w:ascii="Courier New" w:hAnsi="Courier New" w:cs="Courier New"/>
+          <w:i/>
+          <w:iCs/>
+          <w:color w:val="629755"/>
+        </w:rPr>
+        <w:t>.  If it has</w:t>
+      </w:r>
+      <w:r>
+        <w:rPr>
+          <w:rFonts w:ascii="Courier New" w:hAnsi="Courier New" w:cs="Courier New"/>
+          <w:i/>
+          <w:iCs/>
+          <w:color w:val="629755"/>
+        </w:rPr>
+        <w:br/>
+      </w:r>
+      <w:r>
+        <w:rPr>
+          <w:rFonts w:ascii="Courier New" w:hAnsi="Courier New" w:cs="Courier New"/>
+          <w:i/>
+          <w:iCs/>
+          <w:color w:val="629755"/>
+        </w:rPr>
+        <w:lastRenderedPageBreak/>
+        <w:t xml:space="preserve">    more than one result, raises an exception.</w:t>
+      </w:r>
+      <w:r>
+        <w:rPr>
+          <w:rFonts w:ascii="Courier New" w:hAnsi="Courier New" w:cs="Courier New"/>
+          <w:i/>
+          <w:iCs/>
+          <w:color w:val="629755"/>
+        </w:rPr>
+        <w:br/>
+        <w:t xml:space="preserve">    """</w:t>
+      </w:r>
+    </w:p>
+    <w:p>
+      <w:pPr>
+        <w:rPr>
+          <w:rFonts w:hint="eastAsia"/>
+        </w:rPr>
+      </w:pPr>
+    </w:p>
+    <w:p>
+      <w:r>
+        <w:t xml:space="preserve">&gt;&gt;&gt; b = </w:t>
+      </w:r>
+      <w:proofErr w:type="spellStart"/>
+      <w:proofErr w:type="gramStart"/>
+      <w:r>
+        <w:t>db.get</w:t>
+      </w:r>
+      <w:proofErr w:type="spellEnd"/>
+      <w:r>
+        <w:t>(</w:t>
+      </w:r>
+      <w:proofErr w:type="gramEnd"/>
+      <w:r>
+        <w:t>"select * from mytable1")</w:t>
+      </w:r>
+    </w:p>
+    <w:p>
+      <w:pPr>
+        <w:rPr>
+          <w:color w:val="FF0000"/>
+        </w:rPr>
+      </w:pPr>
+      <w:proofErr w:type="spellStart"/>
+      <w:r>
+        <w:rPr>
+          <w:color w:val="FF0000"/>
+        </w:rPr>
+        <w:t>Traceback</w:t>
+      </w:r>
+      <w:proofErr w:type="spellEnd"/>
+      <w:r>
+        <w:rPr>
+          <w:color w:val="FF0000"/>
+        </w:rPr>
+        <w:t xml:space="preserve"> (most recent call last):</w:t>
+      </w:r>
+    </w:p>
+    <w:p>
+      <w:pPr>
+        <w:rPr>
+          <w:color w:val="FF0000"/>
+        </w:rPr>
+      </w:pPr>
+      <w:r>
+        <w:rPr>
+          <w:color w:val="FF0000"/>
+        </w:rPr>
+        <w:t xml:space="preserve">  File "&lt;input&gt;", line 1, in &lt;module&gt;</w:t>
+      </w:r>
+    </w:p>
+    <w:p>
+      <w:pPr>
+        <w:rPr>
+          <w:color w:val="FF0000"/>
+        </w:rPr>
+      </w:pPr>
+      <w:r>
+        <w:rPr>
+          <w:color w:val="FF0000"/>
+        </w:rPr>
+        <w:t xml:space="preserve">  File "D:\Python27\lib\site-packages\torndb.py", line 152, in get</w:t>
+      </w:r>
+    </w:p>
+    <w:p>
+      <w:pPr>
+        <w:rPr>
+          <w:color w:val="FF0000"/>
+        </w:rPr>
+      </w:pPr>
+      <w:r>
+        <w:rPr>
+          <w:color w:val="FF0000"/>
+        </w:rPr>
+        <w:t xml:space="preserve">    </w:t>
+      </w:r>
+      <w:proofErr w:type="gramStart"/>
+      <w:r>
+        <w:rPr>
+          <w:color w:val="FF0000"/>
+        </w:rPr>
+        <w:t>raise</w:t>
+      </w:r>
+      <w:proofErr w:type="gramEnd"/>
+      <w:r>
+        <w:rPr>
+          <w:color w:val="FF0000"/>
+        </w:rPr>
+        <w:t xml:space="preserve"> Exception("Multiple rows returned for </w:t>
+      </w:r>
+      <w:proofErr w:type="spellStart"/>
+      <w:r>
+        <w:rPr>
+          <w:color w:val="FF0000"/>
+        </w:rPr>
+        <w:t>Database.get</w:t>
+      </w:r>
+      <w:proofErr w:type="spellEnd"/>
+      <w:r>
+        <w:rPr>
+          <w:color w:val="FF0000"/>
+        </w:rPr>
+        <w:t>() query")</w:t>
+      </w:r>
+    </w:p>
+    <w:p>
+      <w:pPr>
+        <w:rPr>
+          <w:color w:val="FF0000"/>
+        </w:rPr>
+      </w:pPr>
+      <w:r>
+        <w:rPr>
+          <w:color w:val="FF0000"/>
+        </w:rPr>
+        <w:t xml:space="preserve">Exception: Multiple rows returned for </w:t>
+      </w:r>
+      <w:proofErr w:type="spellStart"/>
+      <w:proofErr w:type="gramStart"/>
+      <w:r>
+        <w:rPr>
+          <w:color w:val="FF0000"/>
+        </w:rPr>
+        <w:t>Database.get</w:t>
+      </w:r>
+      <w:proofErr w:type="spellEnd"/>
+      <w:r>
+        <w:rPr>
+          <w:color w:val="FF0000"/>
+        </w:rPr>
+        <w:t>(</w:t>
+      </w:r>
+      <w:proofErr w:type="gramEnd"/>
+      <w:r>
+        <w:rPr>
+          <w:color w:val="FF0000"/>
+        </w:rPr>
+        <w:t>) query</w:t>
+      </w:r>
+    </w:p>
+    <w:p>
+      <w:r>
+        <w:t xml:space="preserve">&gt;&gt;&gt; b = </w:t>
+      </w:r>
+      <w:proofErr w:type="spellStart"/>
+      <w:proofErr w:type="gramStart"/>
+      <w:r>
+        <w:t>db.get</w:t>
+      </w:r>
+      <w:proofErr w:type="spellEnd"/>
+      <w:r>
+        <w:t>(</w:t>
+      </w:r>
+      <w:proofErr w:type="gramEnd"/>
+      <w:r>
+        <w:t>"select * from mytable1 where ID=2")</w:t>
+      </w:r>
+    </w:p>
+    <w:p>
+      <w:r>
+        <w:t xml:space="preserve">&gt;&gt;&gt; </w:t>
+      </w:r>
+      <w:proofErr w:type="gramStart"/>
+      <w:r>
+        <w:t>b</w:t>
+      </w:r>
+      <w:proofErr w:type="gramEnd"/>
+    </w:p>
+    <w:p>
+      <w:pPr>
+        <w:rPr>
+          <w:rFonts w:hint="eastAsia"/>
+        </w:rPr>
+      </w:pPr>
+      <w:r>
+        <w:t xml:space="preserve">{'ID': u'00002', 'Name': </w:t>
+      </w:r>
+      <w:proofErr w:type="spellStart"/>
+      <w:r>
+        <w:t>u'LiSi</w:t>
+      </w:r>
+      <w:proofErr w:type="spellEnd"/>
+      <w:r>
+        <w:t>'}</w:t>
+      </w:r>
+    </w:p>
+    <w:p>
+      <w:pPr>
+        <w:rPr>
+          <w:rFonts w:hint="eastAsia"/>
+        </w:rPr>
+      </w:pPr>
+    </w:p>
+    <w:p>
+      <w:pPr>
+        <w:rPr>
+          <w:rFonts w:hint="eastAsia"/>
+        </w:rPr>
+      </w:pPr>
+      <w:r>
+        <w:rPr>
+          <w:rFonts w:hint="eastAsia"/>
+        </w:rPr>
+        <w:t xml:space="preserve">3). </w:t>
+      </w:r>
+      <w:r>
+        <w:rPr>
+          <w:rFonts w:hint="eastAsia"/>
+        </w:rPr>
+        <w:t>e</w:t>
+      </w:r>
       <w:bookmarkStart w:id="0" w:name="_GoBack"/>
       <w:bookmarkEnd w:id="0"/>
+      <w:r>
+        <w:rPr>
+          <w:rFonts w:hint="eastAsia"/>
+        </w:rPr>
+        <w:t>xecute</w:t>
+      </w:r>
+    </w:p>
+    <w:p>
+      <w:pPr>
+        <w:pStyle w:val="HTMLPreformatted"/>
+        <w:shd w:val="clear" w:color="auto" w:fill="2B2B2B"/>
+        <w:rPr>
+          <w:rFonts w:ascii="Courier New" w:hAnsi="Courier New" w:cs="Courier New" w:hint="eastAsia"/>
+          <w:i/>
+          <w:iCs/>
+          <w:color w:val="629755"/>
+        </w:rPr>
+      </w:pPr>
+      <w:proofErr w:type="spellStart"/>
+      <w:r>
+        <w:rPr>
+          <w:rFonts w:ascii="Courier New" w:hAnsi="Courier New" w:cs="Courier New"/>
+          <w:b/>
+          <w:bCs/>
+          <w:color w:val="CC7832"/>
+        </w:rPr>
+        <w:t>def</w:t>
+      </w:r>
+      <w:proofErr w:type="spellEnd"/>
+      <w:r>
+        <w:rPr>
+          <w:rFonts w:ascii="Courier New" w:hAnsi="Courier New" w:cs="Courier New"/>
+          <w:b/>
+          <w:bCs/>
+          <w:color w:val="CC7832"/>
+        </w:rPr>
+        <w:t xml:space="preserve"> </w:t>
+      </w:r>
+      <w:proofErr w:type="gramStart"/>
+      <w:r>
+        <w:rPr>
+          <w:rFonts w:ascii="Courier New" w:hAnsi="Courier New" w:cs="Courier New"/>
+          <w:b/>
+          <w:bCs/>
+          <w:color w:val="A9B7C6"/>
+        </w:rPr>
+        <w:t>execute</w:t>
+      </w:r>
+      <w:r>
+        <w:rPr>
+          <w:rFonts w:ascii="Courier New" w:hAnsi="Courier New" w:cs="Courier New"/>
+          <w:color w:val="A9B7C6"/>
+        </w:rPr>
+        <w:t>(</w:t>
+      </w:r>
+      <w:proofErr w:type="gramEnd"/>
+      <w:r>
+        <w:rPr>
+          <w:rFonts w:ascii="Courier New" w:hAnsi="Courier New" w:cs="Courier New"/>
+          <w:color w:val="94558D"/>
+        </w:rPr>
+        <w:t>self</w:t>
+      </w:r>
+      <w:r>
+        <w:rPr>
+          <w:rFonts w:ascii="Courier New" w:hAnsi="Courier New" w:cs="Courier New"/>
+          <w:color w:val="CC7832"/>
+        </w:rPr>
+        <w:t xml:space="preserve">, </w:t>
+      </w:r>
+      <w:r>
+        <w:rPr>
+          <w:rFonts w:ascii="Courier New" w:hAnsi="Courier New" w:cs="Courier New"/>
+          <w:color w:val="A9B7C6"/>
+        </w:rPr>
+        <w:t>query</w:t>
+      </w:r>
+      <w:r>
+        <w:rPr>
+          <w:rFonts w:ascii="Courier New" w:hAnsi="Courier New" w:cs="Courier New"/>
+          <w:color w:val="CC7832"/>
+        </w:rPr>
+        <w:t xml:space="preserve">, </w:t>
+      </w:r>
+      <w:r>
+        <w:rPr>
+          <w:rFonts w:ascii="Courier New" w:hAnsi="Courier New" w:cs="Courier New"/>
+          <w:color w:val="A9B7C6"/>
+        </w:rPr>
+        <w:t>*parameters</w:t>
+      </w:r>
+      <w:r>
+        <w:rPr>
+          <w:rFonts w:ascii="Courier New" w:hAnsi="Courier New" w:cs="Courier New"/>
+          <w:color w:val="CC7832"/>
+        </w:rPr>
+        <w:t xml:space="preserve">, </w:t>
+      </w:r>
+      <w:r>
+        <w:rPr>
+          <w:rFonts w:ascii="Courier New" w:hAnsi="Courier New" w:cs="Courier New"/>
+          <w:color w:val="A9B7C6"/>
+        </w:rPr>
+        <w:t>**</w:t>
+      </w:r>
+      <w:proofErr w:type="spellStart"/>
+      <w:r>
+        <w:rPr>
+          <w:rFonts w:ascii="Courier New" w:hAnsi="Courier New" w:cs="Courier New"/>
+          <w:color w:val="A9B7C6"/>
+        </w:rPr>
+        <w:t>kwparameters</w:t>
+      </w:r>
+      <w:proofErr w:type="spellEnd"/>
+      <w:r>
+        <w:rPr>
+          <w:rFonts w:ascii="Courier New" w:hAnsi="Courier New" w:cs="Courier New"/>
+          <w:color w:val="A9B7C6"/>
+        </w:rPr>
+        <w:t>):</w:t>
+      </w:r>
+      <w:r>
+        <w:rPr>
+          <w:rFonts w:ascii="Courier New" w:hAnsi="Courier New" w:cs="Courier New"/>
+          <w:color w:val="A9B7C6"/>
+        </w:rPr>
+        <w:br/>
+      </w:r>
+      <w:r>
+        <w:rPr>
+          <w:rFonts w:ascii="Courier New" w:hAnsi="Courier New" w:cs="Courier New"/>
+          <w:i/>
+          <w:iCs/>
+          <w:color w:val="629755"/>
+        </w:rPr>
+        <w:t>"""</w:t>
+      </w:r>
+    </w:p>
+    <w:p>
+      <w:pPr>
+        <w:pStyle w:val="HTMLPreformatted"/>
+        <w:shd w:val="clear" w:color="auto" w:fill="2B2B2B"/>
+        <w:rPr>
+          <w:rFonts w:ascii="Courier New" w:hAnsi="Courier New" w:cs="Courier New" w:hint="eastAsia"/>
+          <w:i/>
+          <w:iCs/>
+          <w:color w:val="629755"/>
+        </w:rPr>
+      </w:pPr>
+      <w:proofErr w:type="gramStart"/>
+      <w:r>
+        <w:rPr>
+          <w:rFonts w:ascii="Courier New" w:hAnsi="Courier New" w:cs="Courier New"/>
+          <w:i/>
+          <w:iCs/>
+          <w:color w:val="629755"/>
+        </w:rPr>
+        <w:t xml:space="preserve">Executes the given query, returning the </w:t>
+      </w:r>
+      <w:proofErr w:type="spellStart"/>
+      <w:r>
+        <w:rPr>
+          <w:rFonts w:ascii="Courier New" w:hAnsi="Courier New" w:cs="Courier New"/>
+          <w:i/>
+          <w:iCs/>
+          <w:color w:val="629755"/>
+        </w:rPr>
+        <w:t>lastrowid</w:t>
+      </w:r>
+      <w:proofErr w:type="spellEnd"/>
+      <w:r>
+        <w:rPr>
+          <w:rFonts w:ascii="Courier New" w:hAnsi="Courier New" w:cs="Courier New"/>
+          <w:i/>
+          <w:iCs/>
+          <w:color w:val="629755"/>
+        </w:rPr>
+        <w:t xml:space="preserve"> from the query.</w:t>
+      </w:r>
+      <w:proofErr w:type="gramEnd"/>
+    </w:p>
+    <w:p>
+      <w:pPr>
+        <w:pStyle w:val="HTMLPreformatted"/>
+        <w:shd w:val="clear" w:color="auto" w:fill="2B2B2B"/>
+        <w:rPr>
+          <w:rFonts w:ascii="Courier New" w:hAnsi="Courier New" w:cs="Courier New"/>
+          <w:color w:val="A9B7C6"/>
+        </w:rPr>
+      </w:pPr>
+      <w:r>
+        <w:rPr>
+          <w:rFonts w:ascii="Courier New" w:hAnsi="Courier New" w:cs="Courier New"/>
+          <w:i/>
+          <w:iCs/>
+          <w:color w:val="629755"/>
+        </w:rPr>
+        <w:t>"""</w:t>
+      </w:r>
+    </w:p>
+    <w:p>
+      <w:pPr>
+        <w:rPr>
+          <w:rFonts w:hint="eastAsia"/>
+        </w:rPr>
+      </w:pPr>
+    </w:p>
+    <w:p>
+      <w:pPr>
+        <w:rPr>
+          <w:rFonts w:hint="eastAsia"/>
+        </w:rPr>
+      </w:pPr>
+      <w:r>
+        <w:t xml:space="preserve">&gt;&gt;&gt; c = </w:t>
+      </w:r>
+      <w:proofErr w:type="spellStart"/>
+      <w:proofErr w:type="gramStart"/>
+      <w:r>
+        <w:t>db.execute</w:t>
+      </w:r>
+      <w:proofErr w:type="spellEnd"/>
+      <w:r>
+        <w:t>(</w:t>
+      </w:r>
+      <w:proofErr w:type="gramEnd"/>
+      <w:r>
+        <w:t>"insert mytable1 (ID, Name) VALUES('00003', '</w:t>
+      </w:r>
+      <w:proofErr w:type="spellStart"/>
+      <w:r>
+        <w:t>ZhaoWu</w:t>
+      </w:r>
+      <w:proofErr w:type="spellEnd"/>
+      <w:r>
+        <w:t>')")</w:t>
+      </w:r>
+    </w:p>
+    <w:p>
+      <w:pPr>
+        <w:rPr>
+          <w:rFonts w:hint="eastAsia"/>
+        </w:rPr>
+      </w:pPr>
+      <w:r>
+        <w:rPr>
+          <w:noProof/>
+        </w:rPr>
+        <w:drawing>
+          <wp:inline distT="0" distB="0" distL="0" distR="0" wp14:anchorId="74EE361C" wp14:editId="21847A12">
+            <wp:extent cx="5274310" cy="1168406"/>
+            <wp:effectExtent l="0" t="0" r="2540" b="0"/>
+            <wp:docPr id="4" name="Picture 4"/>
+            <wp:cNvGraphicFramePr>
+              <a:graphicFrameLocks xmlns:a="http://schemas.openxmlformats.org/drawingml/2006/main" noChangeAspect="1"/>
+            </wp:cNvGraphicFramePr>
+            <a:graphic xmlns:a="http://schemas.openxmlformats.org/drawingml/2006/main">
+              <a:graphicData uri="http://schemas.openxmlformats.org/drawingml/2006/picture">
+                <pic:pic xmlns:pic="http://schemas.openxmlformats.org/drawingml/2006/picture">
+                  <pic:nvPicPr>
+                    <pic:cNvPr id="0" name=""/>
+                    <pic:cNvPicPr/>
+                  </pic:nvPicPr>
+                  <pic:blipFill>
+                    <a:blip r:embed="rId9"/>
+                    <a:stretch>
+                      <a:fillRect/>
+                    </a:stretch>
+                  </pic:blipFill>
+                  <pic:spPr>
+                    <a:xfrm>
+                      <a:off x="0" y="0"/>
+                      <a:ext cx="5274310" cy="1168406"/>
+                    </a:xfrm>
+                    <a:prstGeom prst="rect">
+                      <a:avLst/>
+                    </a:prstGeom>
+                  </pic:spPr>
+                </pic:pic>
+              </a:graphicData>
+            </a:graphic>
+          </wp:inline>
+        </w:drawing>
+      </w:r>
+    </w:p>
+    <w:p>
+      <w:pPr>
+        <w:rPr>
+          <w:rFonts w:hint="eastAsia"/>
+        </w:rPr>
+      </w:pPr>
+      <w:r>
+        <w:t xml:space="preserve">&gt;&gt;&gt; d = </w:t>
+      </w:r>
+      <w:proofErr w:type="spellStart"/>
+      <w:proofErr w:type="gramStart"/>
+      <w:r>
+        <w:t>db.execute</w:t>
+      </w:r>
+      <w:proofErr w:type="spellEnd"/>
+      <w:r>
+        <w:t>(</w:t>
+      </w:r>
+      <w:proofErr w:type="gramEnd"/>
+      <w:r>
+        <w:t>"update mytable1 set Name='</w:t>
+      </w:r>
+      <w:proofErr w:type="spellStart"/>
+      <w:r>
+        <w:t>ZhaoLaosi</w:t>
+      </w:r>
+      <w:proofErr w:type="spellEnd"/>
+      <w:r>
+        <w:t>' where ID=3")</w:t>
+      </w:r>
+    </w:p>
+    <w:p>
+      <w:pPr>
+        <w:rPr>
+          <w:rFonts w:hint="eastAsia"/>
+        </w:rPr>
+      </w:pPr>
+      <w:r>
+        <w:rPr>
+          <w:noProof/>
+        </w:rPr>
+        <w:drawing>
+          <wp:inline distT="0" distB="0" distL="0" distR="0" wp14:anchorId="7300F087" wp14:editId="6F5EBE15">
+            <wp:extent cx="5274310" cy="1196487"/>
+            <wp:effectExtent l="0" t="0" r="2540" b="3810"/>
+            <wp:docPr id="5" name="Picture 5"/>
+            <wp:cNvGraphicFramePr>
+              <a:graphicFrameLocks xmlns:a="http://schemas.openxmlformats.org/drawingml/2006/main" noChangeAspect="1"/>
+            </wp:cNvGraphicFramePr>
+            <a:graphic xmlns:a="http://schemas.openxmlformats.org/drawingml/2006/main">
+              <a:graphicData uri="http://schemas.openxmlformats.org/drawingml/2006/picture">
+                <pic:pic xmlns:pic="http://schemas.openxmlformats.org/drawingml/2006/picture">
+                  <pic:nvPicPr>
+                    <pic:cNvPr id="0" name=""/>
+                    <pic:cNvPicPr/>
+                  </pic:nvPicPr>
+                  <pic:blipFill>
+                    <a:blip r:embed="rId10"/>
+                    <a:stretch>
+                      <a:fillRect/>
+                    </a:stretch>
+                  </pic:blipFill>
+                  <pic:spPr>
+                    <a:xfrm>
+                      <a:off x="0" y="0"/>
+                      <a:ext cx="5274310" cy="1196487"/>
+                    </a:xfrm>
+                    <a:prstGeom prst="rect">
+                      <a:avLst/>
+                    </a:prstGeom>
+                  </pic:spPr>
+                </pic:pic>
+              </a:graphicData>
+            </a:graphic>
+          </wp:inline>
+        </w:drawing>
+      </w:r>
+    </w:p>
+    <w:p>
+      <w:pPr>
+        <w:rPr>
+          <w:rFonts w:hint="eastAsia"/>
+        </w:rPr>
+      </w:pPr>
+      <w:r>
+        <w:rPr>
+          <w:rFonts w:hint="eastAsia"/>
+        </w:rPr>
+        <w:t xml:space="preserve">4). </w:t>
+      </w:r>
+      <w:proofErr w:type="spellStart"/>
+      <w:r>
+        <w:rPr>
+          <w:rFonts w:hint="eastAsia"/>
+        </w:rPr>
+        <w:t>e</w:t>
+      </w:r>
+      <w:r>
+        <w:rPr>
+          <w:rFonts w:hint="eastAsia"/>
+        </w:rPr>
+        <w:t>xecute_rowcount</w:t>
+      </w:r>
+      <w:proofErr w:type="spellEnd"/>
+    </w:p>
+    <w:p>
+      <w:pPr>
+        <w:pStyle w:val="HTMLPreformatted"/>
+        <w:shd w:val="clear" w:color="auto" w:fill="2B2B2B"/>
+        <w:rPr>
+          <w:rFonts w:ascii="Courier New" w:hAnsi="Courier New" w:cs="Courier New" w:hint="eastAsia"/>
+          <w:i/>
+          <w:iCs/>
+          <w:color w:val="629755"/>
+        </w:rPr>
+      </w:pPr>
+      <w:proofErr w:type="spellStart"/>
+      <w:r>
+        <w:rPr>
+          <w:rFonts w:ascii="Courier New" w:hAnsi="Courier New" w:cs="Courier New"/>
+          <w:b/>
+          <w:bCs/>
+          <w:color w:val="CC7832"/>
+        </w:rPr>
+        <w:t>def</w:t>
+      </w:r>
+      <w:proofErr w:type="spellEnd"/>
+      <w:r>
+        <w:rPr>
+          <w:rFonts w:ascii="Courier New" w:hAnsi="Courier New" w:cs="Courier New"/>
+          <w:b/>
+          <w:bCs/>
+          <w:color w:val="CC7832"/>
+        </w:rPr>
+        <w:t xml:space="preserve"> </w:t>
+      </w:r>
+      <w:proofErr w:type="spellStart"/>
+      <w:r>
+        <w:rPr>
+          <w:rFonts w:ascii="Courier New" w:hAnsi="Courier New" w:cs="Courier New"/>
+          <w:b/>
+          <w:bCs/>
+          <w:color w:val="A9B7C6"/>
+        </w:rPr>
+        <w:t>execute_</w:t>
+      </w:r>
+      <w:proofErr w:type="gramStart"/>
+      <w:r>
+        <w:rPr>
+          <w:rFonts w:ascii="Courier New" w:hAnsi="Courier New" w:cs="Courier New"/>
+          <w:b/>
+          <w:bCs/>
+          <w:color w:val="A9B7C6"/>
+        </w:rPr>
+        <w:t>rowcount</w:t>
+      </w:r>
+      <w:proofErr w:type="spellEnd"/>
+      <w:r>
+        <w:rPr>
+          <w:rFonts w:ascii="Courier New" w:hAnsi="Courier New" w:cs="Courier New"/>
+          <w:color w:val="A9B7C6"/>
+        </w:rPr>
+        <w:t>(</w:t>
+      </w:r>
+      <w:proofErr w:type="gramEnd"/>
+      <w:r>
+        <w:rPr>
+          <w:rFonts w:ascii="Courier New" w:hAnsi="Courier New" w:cs="Courier New"/>
+          <w:color w:val="94558D"/>
+        </w:rPr>
+        <w:t>self</w:t>
+      </w:r>
+      <w:r>
+        <w:rPr>
+          <w:rFonts w:ascii="Courier New" w:hAnsi="Courier New" w:cs="Courier New"/>
+          <w:color w:val="CC7832"/>
+        </w:rPr>
+        <w:t xml:space="preserve">, </w:t>
+      </w:r>
+      <w:r>
+        <w:rPr>
+          <w:rFonts w:ascii="Courier New" w:hAnsi="Courier New" w:cs="Courier New"/>
+          <w:color w:val="A9B7C6"/>
+        </w:rPr>
+        <w:t>query</w:t>
+      </w:r>
+      <w:r>
+        <w:rPr>
+          <w:rFonts w:ascii="Courier New" w:hAnsi="Courier New" w:cs="Courier New"/>
+          <w:color w:val="CC7832"/>
+        </w:rPr>
+        <w:t xml:space="preserve">, </w:t>
+      </w:r>
+      <w:r>
+        <w:rPr>
+          <w:rFonts w:ascii="Courier New" w:hAnsi="Courier New" w:cs="Courier New"/>
+          <w:color w:val="A9B7C6"/>
+        </w:rPr>
+        <w:t>*parameters</w:t>
+      </w:r>
+      <w:r>
+        <w:rPr>
+          <w:rFonts w:ascii="Courier New" w:hAnsi="Courier New" w:cs="Courier New"/>
+          <w:color w:val="CC7832"/>
+        </w:rPr>
+        <w:t>,</w:t>
+      </w:r>
+      <w:r>
+        <w:rPr>
+          <w:rFonts w:ascii="Courier New" w:hAnsi="Courier New" w:cs="Courier New" w:hint="eastAsia"/>
+          <w:color w:val="CC7832"/>
+        </w:rPr>
+        <w:t xml:space="preserve"> </w:t>
+      </w:r>
+      <w:r>
+        <w:rPr>
+          <w:rFonts w:ascii="Courier New" w:hAnsi="Courier New" w:cs="Courier New"/>
+          <w:color w:val="A9B7C6"/>
+        </w:rPr>
+        <w:t>**</w:t>
+      </w:r>
+      <w:proofErr w:type="spellStart"/>
+      <w:r>
+        <w:rPr>
+          <w:rFonts w:ascii="Courier New" w:hAnsi="Courier New" w:cs="Courier New"/>
+          <w:color w:val="A9B7C6"/>
+        </w:rPr>
+        <w:t>kwparameters</w:t>
+      </w:r>
+      <w:proofErr w:type="spellEnd"/>
+      <w:r>
+        <w:rPr>
+          <w:rFonts w:ascii="Courier New" w:hAnsi="Courier New" w:cs="Courier New"/>
+          <w:color w:val="A9B7C6"/>
+        </w:rPr>
+        <w:t>):</w:t>
+      </w:r>
+      <w:r>
+        <w:rPr>
+          <w:rFonts w:ascii="Courier New" w:hAnsi="Courier New" w:cs="Courier New"/>
+          <w:color w:val="A9B7C6"/>
+        </w:rPr>
+        <w:br/>
+      </w:r>
+      <w:r>
+        <w:rPr>
+          <w:rFonts w:ascii="Courier New" w:hAnsi="Courier New" w:cs="Courier New"/>
+          <w:i/>
+          <w:iCs/>
+          <w:color w:val="629755"/>
+        </w:rPr>
+        <w:t>"""</w:t>
+      </w:r>
+    </w:p>
+    <w:p>
+      <w:pPr>
+        <w:pStyle w:val="HTMLPreformatted"/>
+        <w:shd w:val="clear" w:color="auto" w:fill="2B2B2B"/>
+        <w:rPr>
+          <w:rFonts w:ascii="Courier New" w:hAnsi="Courier New" w:cs="Courier New" w:hint="eastAsia"/>
+          <w:i/>
+          <w:iCs/>
+          <w:color w:val="629755"/>
+        </w:rPr>
+      </w:pPr>
+      <w:proofErr w:type="gramStart"/>
+      <w:r>
+        <w:rPr>
+          <w:rFonts w:ascii="Courier New" w:hAnsi="Courier New" w:cs="Courier New"/>
+          <w:i/>
+          <w:iCs/>
+          <w:color w:val="629755"/>
+        </w:rPr>
+        <w:t xml:space="preserve">Executes the given query, returning the </w:t>
+      </w:r>
+      <w:proofErr w:type="spellStart"/>
+      <w:r>
+        <w:rPr>
+          <w:rFonts w:ascii="Courier New" w:hAnsi="Courier New" w:cs="Courier New"/>
+          <w:i/>
+          <w:iCs/>
+          <w:color w:val="629755"/>
+        </w:rPr>
+        <w:t>rowcount</w:t>
+      </w:r>
+      <w:proofErr w:type="spellEnd"/>
+      <w:r>
+        <w:rPr>
+          <w:rFonts w:ascii="Courier New" w:hAnsi="Courier New" w:cs="Courier New"/>
+          <w:i/>
+          <w:iCs/>
+          <w:color w:val="629755"/>
+        </w:rPr>
+        <w:t xml:space="preserve"> from the query.</w:t>
+      </w:r>
+      <w:proofErr w:type="gramEnd"/>
+    </w:p>
+    <w:p>
+      <w:pPr>
+        <w:pStyle w:val="HTMLPreformatted"/>
+        <w:shd w:val="clear" w:color="auto" w:fill="2B2B2B"/>
+        <w:rPr>
+          <w:rFonts w:ascii="Courier New" w:hAnsi="Courier New" w:cs="Courier New"/>
+          <w:color w:val="A9B7C6"/>
+        </w:rPr>
+      </w:pPr>
+      <w:r>
+        <w:rPr>
+          <w:rFonts w:ascii="Courier New" w:hAnsi="Courier New" w:cs="Courier New"/>
+          <w:i/>
+          <w:iCs/>
+          <w:color w:val="629755"/>
+        </w:rPr>
+        <w:t>"""</w:t>
+      </w:r>
+    </w:p>
+    <w:p>
+      <w:r>
+        <w:t xml:space="preserve">&gt;&gt;&gt; </w:t>
+      </w:r>
+      <w:proofErr w:type="spellStart"/>
+      <w:r>
+        <w:t>db.execute_</w:t>
+      </w:r>
+      <w:proofErr w:type="gramStart"/>
+      <w:r>
+        <w:t>rowcount</w:t>
+      </w:r>
+      <w:proofErr w:type="spellEnd"/>
+      <w:r>
+        <w:t>(</w:t>
+      </w:r>
+      <w:proofErr w:type="gramEnd"/>
+      <w:r>
+        <w:t>"select * from mytable1 where ID&gt;1")</w:t>
+      </w:r>
+    </w:p>
+    <w:p>
+      <w:r>
+        <w:t>2L</w:t>
+      </w:r>
     </w:p>
     <w:sectPr>
       <w:pgSz w:w="11906" w:h="16838"/>
@@ -989,6 +2475,57 @@
       <w:szCs w:val="16"/>
     </w:rPr>
   </w:style>
+  <w:style w:type="paragraph" w:styleId="HTMLPreformatted">
+    <w:name w:val="HTML Preformatted"/>
+    <w:basedOn w:val="Normal"/>
+    <w:link w:val="HTMLPreformattedChar"/>
+    <w:uiPriority w:val="99"/>
+    <w:semiHidden/>
+    <w:unhideWhenUsed/>
+    <w:rsid w:val="00D6679F"/>
+    <w:pPr>
+      <w:widowControl/>
+      <w:tabs>
+        <w:tab w:val="left" w:pos="916"/>
+        <w:tab w:val="left" w:pos="1832"/>
+        <w:tab w:val="left" w:pos="2748"/>
+        <w:tab w:val="left" w:pos="3664"/>
+        <w:tab w:val="left" w:pos="4580"/>
+        <w:tab w:val="left" w:pos="5496"/>
+        <w:tab w:val="left" w:pos="6412"/>
+        <w:tab w:val="left" w:pos="7328"/>
+        <w:tab w:val="left" w:pos="8244"/>
+        <w:tab w:val="left" w:pos="9160"/>
+        <w:tab w:val="left" w:pos="10076"/>
+        <w:tab w:val="left" w:pos="10992"/>
+        <w:tab w:val="left" w:pos="11908"/>
+        <w:tab w:val="left" w:pos="12824"/>
+        <w:tab w:val="left" w:pos="13740"/>
+        <w:tab w:val="left" w:pos="14656"/>
+      </w:tabs>
+      <w:jc w:val="left"/>
+    </w:pPr>
+    <w:rPr>
+      <w:rFonts w:ascii="宋体" w:eastAsia="宋体" w:hAnsi="宋体" w:cs="宋体"/>
+      <w:kern w:val="0"/>
+      <w:sz w:val="24"/>
+      <w:szCs w:val="24"/>
+    </w:rPr>
+  </w:style>
+  <w:style w:type="character" w:customStyle="1" w:styleId="HTMLPreformattedChar">
+    <w:name w:val="HTML Preformatted Char"/>
+    <w:basedOn w:val="DefaultParagraphFont"/>
+    <w:link w:val="HTMLPreformatted"/>
+    <w:uiPriority w:val="99"/>
+    <w:semiHidden/>
+    <w:rsid w:val="00D6679F"/>
+    <w:rPr>
+      <w:rFonts w:ascii="宋体" w:eastAsia="宋体" w:hAnsi="宋体" w:cs="宋体"/>
+      <w:kern w:val="0"/>
+      <w:sz w:val="24"/>
+      <w:szCs w:val="24"/>
+    </w:rPr>
+  </w:style>
 </w:styles>
 </file>
 
@@ -1214,6 +2751,57 @@
     <w:rPr>
       <w:sz w:val="16"/>
       <w:szCs w:val="16"/>
+    </w:rPr>
+  </w:style>
+  <w:style w:type="paragraph" w:styleId="HTMLPreformatted">
+    <w:name w:val="HTML Preformatted"/>
+    <w:basedOn w:val="Normal"/>
+    <w:link w:val="HTMLPreformattedChar"/>
+    <w:uiPriority w:val="99"/>
+    <w:semiHidden/>
+    <w:unhideWhenUsed/>
+    <w:rsid w:val="00D6679F"/>
+    <w:pPr>
+      <w:widowControl/>
+      <w:tabs>
+        <w:tab w:val="left" w:pos="916"/>
+        <w:tab w:val="left" w:pos="1832"/>
+        <w:tab w:val="left" w:pos="2748"/>
+        <w:tab w:val="left" w:pos="3664"/>
+        <w:tab w:val="left" w:pos="4580"/>
+        <w:tab w:val="left" w:pos="5496"/>
+        <w:tab w:val="left" w:pos="6412"/>
+        <w:tab w:val="left" w:pos="7328"/>
+        <w:tab w:val="left" w:pos="8244"/>
+        <w:tab w:val="left" w:pos="9160"/>
+        <w:tab w:val="left" w:pos="10076"/>
+        <w:tab w:val="left" w:pos="10992"/>
+        <w:tab w:val="left" w:pos="11908"/>
+        <w:tab w:val="left" w:pos="12824"/>
+        <w:tab w:val="left" w:pos="13740"/>
+        <w:tab w:val="left" w:pos="14656"/>
+      </w:tabs>
+      <w:jc w:val="left"/>
+    </w:pPr>
+    <w:rPr>
+      <w:rFonts w:ascii="宋体" w:eastAsia="宋体" w:hAnsi="宋体" w:cs="宋体"/>
+      <w:kern w:val="0"/>
+      <w:sz w:val="24"/>
+      <w:szCs w:val="24"/>
+    </w:rPr>
+  </w:style>
+  <w:style w:type="character" w:customStyle="1" w:styleId="HTMLPreformattedChar">
+    <w:name w:val="HTML Preformatted Char"/>
+    <w:basedOn w:val="DefaultParagraphFont"/>
+    <w:link w:val="HTMLPreformatted"/>
+    <w:uiPriority w:val="99"/>
+    <w:semiHidden/>
+    <w:rsid w:val="00D6679F"/>
+    <w:rPr>
+      <w:rFonts w:ascii="宋体" w:eastAsia="宋体" w:hAnsi="宋体" w:cs="宋体"/>
+      <w:kern w:val="0"/>
+      <w:sz w:val="24"/>
+      <w:szCs w:val="24"/>
     </w:rPr>
   </w:style>
 </w:styles>

</xml_diff>